<commit_message>
Added Stat functions in functions
</commit_message>
<xml_diff>
--- a/Functions/Functions_SQLIntermediate.docx
+++ b/Functions/Functions_SQLIntermediate.docx
@@ -99,6 +99,7 @@
           <w:rFonts w:cstheme="minorHAnsi"/>
         </w:rPr>
       </w:pPr>
+      <w:bookmarkStart w:id="0" w:name="_GoBack"/>
       <w:r>
         <w:rPr>
           <w:rFonts w:cstheme="minorHAnsi"/>
@@ -120,6 +121,7 @@
         <w:t>(facts);</w:t>
       </w:r>
     </w:p>
+    <w:bookmarkEnd w:id="0"/>
     <w:p>
       <w:pPr>
         <w:pStyle w:val="ListParagraph"/>
@@ -6467,11 +6469,6 @@
         <w:pStyle w:val="HTMLPreformatted"/>
         <w:shd w:val="clear" w:color="auto" w:fill="F7F7F7"/>
         <w:wordWrap w:val="0"/>
-        <w:rPr>
-          <w:color w:val="333333"/>
-          <w:sz w:val="21"/>
-          <w:szCs w:val="21"/>
-        </w:rPr>
       </w:pPr>
       <w:proofErr w:type="gramStart"/>
       <w:r>
@@ -6599,75 +6596,6 @@
         <w:t>())</w:t>
       </w:r>
     </w:p>
-    <w:p>
-      <w:pPr>
-        <w:pStyle w:val="ListParagraph"/>
-        <w:ind w:left="1080"/>
-        <w:rPr>
-          <w:rFonts w:cstheme="minorHAnsi"/>
-          <w:color w:val="2A3734"/>
-          <w:shd w:val="clear" w:color="auto" w:fill="FFFFFF"/>
-        </w:rPr>
-      </w:pPr>
-      <w:bookmarkStart w:id="0" w:name="_GoBack"/>
-      <w:bookmarkEnd w:id="0"/>
-    </w:p>
-    <w:p>
-      <w:pPr>
-        <w:pStyle w:val="ListParagraph"/>
-        <w:ind w:left="1080"/>
-        <w:rPr>
-          <w:rFonts w:cstheme="minorHAnsi"/>
-          <w:color w:val="2A3734"/>
-          <w:shd w:val="clear" w:color="auto" w:fill="FFFFFF"/>
-        </w:rPr>
-      </w:pPr>
-    </w:p>
-    <w:p>
-      <w:pPr>
-        <w:pStyle w:val="ListParagraph"/>
-        <w:ind w:left="1080"/>
-        <w:rPr>
-          <w:rFonts w:cstheme="minorHAnsi"/>
-          <w:color w:val="2A3734"/>
-          <w:shd w:val="clear" w:color="auto" w:fill="FFFFFF"/>
-        </w:rPr>
-      </w:pPr>
-    </w:p>
-    <w:p>
-      <w:pPr>
-        <w:pStyle w:val="ListParagraph"/>
-        <w:ind w:left="1080"/>
-        <w:rPr>
-          <w:rFonts w:cstheme="minorHAnsi"/>
-          <w:color w:val="2A3734"/>
-          <w:shd w:val="clear" w:color="auto" w:fill="FFFFFF"/>
-        </w:rPr>
-      </w:pPr>
-    </w:p>
-    <w:p>
-      <w:pPr>
-        <w:pStyle w:val="ListParagraph"/>
-        <w:ind w:left="1080"/>
-        <w:rPr>
-          <w:rFonts w:cstheme="minorHAnsi"/>
-          <w:color w:val="2A3734"/>
-          <w:shd w:val="clear" w:color="auto" w:fill="FFFFFF"/>
-        </w:rPr>
-      </w:pPr>
-    </w:p>
-    <w:p>
-      <w:pPr>
-        <w:pStyle w:val="ListParagraph"/>
-        <w:ind w:left="1080"/>
-        <w:rPr>
-          <w:rFonts w:cstheme="minorHAnsi"/>
-          <w:color w:val="2A3734"/>
-          <w:shd w:val="clear" w:color="auto" w:fill="FFFFFF"/>
-        </w:rPr>
-      </w:pPr>
-    </w:p>
-    <w:p/>
     <w:sectPr>
       <w:pgSz w:w="12240" w:h="15840"/>
       <w:pgMar w:top="1440" w:right="1440" w:bottom="1440" w:left="1440" w:header="720" w:footer="720" w:gutter="0"/>
@@ -7447,7 +7375,6 @@
     <w:basedOn w:val="Normal"/>
     <w:link w:val="HTMLPreformattedChar"/>
     <w:uiPriority w:val="99"/>
-    <w:semiHidden/>
     <w:unhideWhenUsed/>
     <w:rsid w:val="001F6278"/>
     <w:pPr>
@@ -7482,7 +7409,6 @@
     <w:basedOn w:val="DefaultParagraphFont"/>
     <w:link w:val="HTMLPreformatted"/>
     <w:uiPriority w:val="99"/>
-    <w:semiHidden/>
     <w:rsid w:val="001F6278"/>
     <w:rPr>
       <w:rFonts w:ascii="Courier New" w:eastAsia="Times New Roman" w:hAnsi="Courier New" w:cs="Courier New"/>

</xml_diff>